<commit_message>
Se agrega la Actividad 1.3
</commit_message>
<xml_diff>
--- a/Fase 1/Evidencias Individuales/MONTECINOS_FRANCISCO_1.1_APT122_AutoevaluaciónCompetenciasFase1.docx
+++ b/Fase 1/Evidencias Individuales/MONTECINOS_FRANCISCO_1.1_APT122_AutoevaluaciónCompetenciasFase1.docx
@@ -1,6 +1,6 @@
 
 <file path=word/document.xml><?xml version="1.0" encoding="utf-8"?>
-<w:document xmlns:wpc="http://schemas.microsoft.com/office/word/2010/wordprocessingCanvas" xmlns:cx="http://schemas.microsoft.com/office/drawing/2014/chartex" xmlns:cx1="http://schemas.microsoft.com/office/drawing/2015/9/8/chartex" xmlns:cx2="http://schemas.microsoft.com/office/drawing/2015/10/21/chartex" xmlns:cx3="http://schemas.microsoft.com/office/drawing/2016/5/9/chartex" xmlns:cx4="http://schemas.microsoft.com/office/drawing/2016/5/10/chartex" xmlns:cx5="http://schemas.microsoft.com/office/drawing/2016/5/11/chartex" xmlns:cx6="http://schemas.microsoft.com/office/drawing/2016/5/12/chartex" xmlns:cx7="http://schemas.microsoft.com/office/drawing/2016/5/13/chartex" xmlns:cx8="http://schemas.microsoft.com/office/drawing/2016/5/14/chartex" xmlns:mc="http://schemas.openxmlformats.org/markup-compatibility/2006" xmlns:aink="http://schemas.microsoft.com/office/drawing/2016/ink" xmlns:am3d="http://schemas.microsoft.com/office/drawing/2017/model3d" xmlns:o="urn:schemas-microsoft-com:office:office" xmlns:oel="http://schemas.microsoft.com/office/2019/extlst" xmlns:r="http://schemas.openxmlformats.org/officeDocument/2006/relationships" xmlns:m="http://schemas.openxmlformats.org/officeDocument/2006/math" xmlns:v="urn:schemas-microsoft-com:vml" xmlns:wp14="http://schemas.microsoft.com/office/word/2010/wordprocessingDrawing" xmlns:wp="http://schemas.openxmlformats.org/drawingml/2006/wordprocessingDrawing" xmlns:w10="urn:schemas-microsoft-com:office:word" xmlns:w="http://schemas.openxmlformats.org/wordprocessingml/2006/main" xmlns:w14="http://schemas.microsoft.com/office/word/2010/wordml" xmlns:w15="http://schemas.microsoft.com/office/word/2012/wordml" xmlns:w16cex="http://schemas.microsoft.com/office/word/2018/wordml/cex" xmlns:w16cid="http://schemas.microsoft.com/office/word/2016/wordml/cid" xmlns:w16="http://schemas.microsoft.com/office/word/2018/wordml" xmlns:w16sdtdh="http://schemas.microsoft.com/office/word/2020/wordml/sdtdatahash" xmlns:w16se="http://schemas.microsoft.com/office/word/2015/wordml/symex" xmlns:wpg="http://schemas.microsoft.com/office/word/2010/wordprocessingGroup" xmlns:wpi="http://schemas.microsoft.com/office/word/2010/wordprocessingInk" xmlns:wne="http://schemas.microsoft.com/office/word/2006/wordml" xmlns:wps="http://schemas.microsoft.com/office/word/2010/wordprocessingShape" mc:Ignorable="w14 w15 w16se w16cid w16 w16cex w16sdtdh wp14">
+<w:document xmlns:wpc="http://schemas.microsoft.com/office/word/2010/wordprocessingCanvas" xmlns:cx="http://schemas.microsoft.com/office/drawing/2014/chartex" xmlns:cx1="http://schemas.microsoft.com/office/drawing/2015/9/8/chartex" xmlns:cx2="http://schemas.microsoft.com/office/drawing/2015/10/21/chartex" xmlns:cx3="http://schemas.microsoft.com/office/drawing/2016/5/9/chartex" xmlns:cx4="http://schemas.microsoft.com/office/drawing/2016/5/10/chartex" xmlns:cx5="http://schemas.microsoft.com/office/drawing/2016/5/11/chartex" xmlns:cx6="http://schemas.microsoft.com/office/drawing/2016/5/12/chartex" xmlns:cx7="http://schemas.microsoft.com/office/drawing/2016/5/13/chartex" xmlns:cx8="http://schemas.microsoft.com/office/drawing/2016/5/14/chartex" xmlns:mc="http://schemas.openxmlformats.org/markup-compatibility/2006" xmlns:aink="http://schemas.microsoft.com/office/drawing/2016/ink" xmlns:am3d="http://schemas.microsoft.com/office/drawing/2017/model3d" xmlns:o="urn:schemas-microsoft-com:office:office" xmlns:oel="http://schemas.microsoft.com/office/2019/extlst" xmlns:r="http://schemas.openxmlformats.org/officeDocument/2006/relationships" xmlns:m="http://schemas.openxmlformats.org/officeDocument/2006/math" xmlns:v="urn:schemas-microsoft-com:vml" xmlns:wp14="http://schemas.microsoft.com/office/word/2010/wordprocessingDrawing" xmlns:wp="http://schemas.openxmlformats.org/drawingml/2006/wordprocessingDrawing" xmlns:w10="urn:schemas-microsoft-com:office:word" xmlns:w="http://schemas.openxmlformats.org/wordprocessingml/2006/main" xmlns:w14="http://schemas.microsoft.com/office/word/2010/wordml" xmlns:w15="http://schemas.microsoft.com/office/word/2012/wordml" xmlns:w16cex="http://schemas.microsoft.com/office/word/2018/wordml/cex" xmlns:w16cid="http://schemas.microsoft.com/office/word/2016/wordml/cid" xmlns:w16="http://schemas.microsoft.com/office/word/2018/wordml" xmlns:w16du="http://schemas.microsoft.com/office/word/2023/wordml/word16du" xmlns:w16sdtdh="http://schemas.microsoft.com/office/word/2020/wordml/sdtdatahash" xmlns:w16sdtfl="http://schemas.microsoft.com/office/word/2024/wordml/sdtformatlock" xmlns:w16se="http://schemas.microsoft.com/office/word/2015/wordml/symex" xmlns:wpg="http://schemas.microsoft.com/office/word/2010/wordprocessingGroup" xmlns:wpi="http://schemas.microsoft.com/office/word/2010/wordprocessingInk" xmlns:wne="http://schemas.microsoft.com/office/word/2006/wordml" xmlns:wps="http://schemas.microsoft.com/office/word/2010/wordprocessingShape" mc:Ignorable="w14 w15 w16se w16cid w16 w16cex w16sdtdh w16sdtfl w16du wp14">
   <w:body>
     <w:p>
       <w:pPr>
@@ -72,6 +72,15 @@
           <w:szCs w:val="24"/>
         </w:rPr>
       </w:pPr>
+      <w:r>
+        <w:rPr>
+          <w:rFonts w:eastAsiaTheme="majorEastAsia"/>
+          <w:color w:val="767171" w:themeColor="background2" w:themeShade="80"/>
+          <w:sz w:val="24"/>
+          <w:szCs w:val="24"/>
+        </w:rPr>
+        <w:t xml:space="preserve">  </w:t>
+      </w:r>
     </w:p>
     <w:p>
       <w:pPr>
@@ -4265,7 +4274,7 @@
 </file>
 
 <file path=word/endnotes.xml><?xml version="1.0" encoding="utf-8"?>
-<w:endnotes xmlns:wpc="http://schemas.microsoft.com/office/word/2010/wordprocessingCanvas" xmlns:cx="http://schemas.microsoft.com/office/drawing/2014/chartex" xmlns:cx1="http://schemas.microsoft.com/office/drawing/2015/9/8/chartex" xmlns:cx2="http://schemas.microsoft.com/office/drawing/2015/10/21/chartex" xmlns:cx3="http://schemas.microsoft.com/office/drawing/2016/5/9/chartex" xmlns:cx4="http://schemas.microsoft.com/office/drawing/2016/5/10/chartex" xmlns:cx5="http://schemas.microsoft.com/office/drawing/2016/5/11/chartex" xmlns:cx6="http://schemas.microsoft.com/office/drawing/2016/5/12/chartex" xmlns:cx7="http://schemas.microsoft.com/office/drawing/2016/5/13/chartex" xmlns:cx8="http://schemas.microsoft.com/office/drawing/2016/5/14/chartex" xmlns:mc="http://schemas.openxmlformats.org/markup-compatibility/2006" xmlns:aink="http://schemas.microsoft.com/office/drawing/2016/ink" xmlns:am3d="http://schemas.microsoft.com/office/drawing/2017/model3d" xmlns:o="urn:schemas-microsoft-com:office:office" xmlns:oel="http://schemas.microsoft.com/office/2019/extlst" xmlns:r="http://schemas.openxmlformats.org/officeDocument/2006/relationships" xmlns:m="http://schemas.openxmlformats.org/officeDocument/2006/math" xmlns:v="urn:schemas-microsoft-com:vml" xmlns:wp14="http://schemas.microsoft.com/office/word/2010/wordprocessingDrawing" xmlns:wp="http://schemas.openxmlformats.org/drawingml/2006/wordprocessingDrawing" xmlns:w10="urn:schemas-microsoft-com:office:word" xmlns:w="http://schemas.openxmlformats.org/wordprocessingml/2006/main" xmlns:w14="http://schemas.microsoft.com/office/word/2010/wordml" xmlns:w15="http://schemas.microsoft.com/office/word/2012/wordml" xmlns:w16cex="http://schemas.microsoft.com/office/word/2018/wordml/cex" xmlns:w16cid="http://schemas.microsoft.com/office/word/2016/wordml/cid" xmlns:w16="http://schemas.microsoft.com/office/word/2018/wordml" xmlns:w16sdtdh="http://schemas.microsoft.com/office/word/2020/wordml/sdtdatahash" xmlns:w16se="http://schemas.microsoft.com/office/word/2015/wordml/symex" xmlns:wpg="http://schemas.microsoft.com/office/word/2010/wordprocessingGroup" xmlns:wpi="http://schemas.microsoft.com/office/word/2010/wordprocessingInk" xmlns:wne="http://schemas.microsoft.com/office/word/2006/wordml" xmlns:wps="http://schemas.microsoft.com/office/word/2010/wordprocessingShape" mc:Ignorable="w14 w15 w16se w16cid w16 w16cex w16sdtdh wp14">
+<w:endnotes xmlns:wpc="http://schemas.microsoft.com/office/word/2010/wordprocessingCanvas" xmlns:cx="http://schemas.microsoft.com/office/drawing/2014/chartex" xmlns:cx1="http://schemas.microsoft.com/office/drawing/2015/9/8/chartex" xmlns:cx2="http://schemas.microsoft.com/office/drawing/2015/10/21/chartex" xmlns:cx3="http://schemas.microsoft.com/office/drawing/2016/5/9/chartex" xmlns:cx4="http://schemas.microsoft.com/office/drawing/2016/5/10/chartex" xmlns:cx5="http://schemas.microsoft.com/office/drawing/2016/5/11/chartex" xmlns:cx6="http://schemas.microsoft.com/office/drawing/2016/5/12/chartex" xmlns:cx7="http://schemas.microsoft.com/office/drawing/2016/5/13/chartex" xmlns:cx8="http://schemas.microsoft.com/office/drawing/2016/5/14/chartex" xmlns:mc="http://schemas.openxmlformats.org/markup-compatibility/2006" xmlns:aink="http://schemas.microsoft.com/office/drawing/2016/ink" xmlns:am3d="http://schemas.microsoft.com/office/drawing/2017/model3d" xmlns:o="urn:schemas-microsoft-com:office:office" xmlns:oel="http://schemas.microsoft.com/office/2019/extlst" xmlns:r="http://schemas.openxmlformats.org/officeDocument/2006/relationships" xmlns:m="http://schemas.openxmlformats.org/officeDocument/2006/math" xmlns:v="urn:schemas-microsoft-com:vml" xmlns:wp14="http://schemas.microsoft.com/office/word/2010/wordprocessingDrawing" xmlns:wp="http://schemas.openxmlformats.org/drawingml/2006/wordprocessingDrawing" xmlns:w10="urn:schemas-microsoft-com:office:word" xmlns:w="http://schemas.openxmlformats.org/wordprocessingml/2006/main" xmlns:w14="http://schemas.microsoft.com/office/word/2010/wordml" xmlns:w15="http://schemas.microsoft.com/office/word/2012/wordml" xmlns:w16cex="http://schemas.microsoft.com/office/word/2018/wordml/cex" xmlns:w16cid="http://schemas.microsoft.com/office/word/2016/wordml/cid" xmlns:w16="http://schemas.microsoft.com/office/word/2018/wordml" xmlns:w16du="http://schemas.microsoft.com/office/word/2023/wordml/word16du" xmlns:w16sdtdh="http://schemas.microsoft.com/office/word/2020/wordml/sdtdatahash" xmlns:w16sdtfl="http://schemas.microsoft.com/office/word/2024/wordml/sdtformatlock" xmlns:w16se="http://schemas.microsoft.com/office/word/2015/wordml/symex" xmlns:wpg="http://schemas.microsoft.com/office/word/2010/wordprocessingGroup" xmlns:wpi="http://schemas.microsoft.com/office/word/2010/wordprocessingInk" xmlns:wne="http://schemas.microsoft.com/office/word/2006/wordml" xmlns:wps="http://schemas.microsoft.com/office/word/2010/wordprocessingShape" mc:Ignorable="w14 w15 w16se w16cid w16 w16cex w16sdtdh w16sdtfl w16du wp14">
   <w:endnote w:type="separator" w:id="-1">
     <w:p>
       <w:pPr>
@@ -4290,7 +4299,7 @@
 </file>
 
 <file path=word/footer1.xml><?xml version="1.0" encoding="utf-8"?>
-<w:ftr xmlns:wpc="http://schemas.microsoft.com/office/word/2010/wordprocessingCanvas" xmlns:cx="http://schemas.microsoft.com/office/drawing/2014/chartex" xmlns:cx1="http://schemas.microsoft.com/office/drawing/2015/9/8/chartex" xmlns:cx2="http://schemas.microsoft.com/office/drawing/2015/10/21/chartex" xmlns:cx3="http://schemas.microsoft.com/office/drawing/2016/5/9/chartex" xmlns:cx4="http://schemas.microsoft.com/office/drawing/2016/5/10/chartex" xmlns:cx5="http://schemas.microsoft.com/office/drawing/2016/5/11/chartex" xmlns:cx6="http://schemas.microsoft.com/office/drawing/2016/5/12/chartex" xmlns:cx7="http://schemas.microsoft.com/office/drawing/2016/5/13/chartex" xmlns:cx8="http://schemas.microsoft.com/office/drawing/2016/5/14/chartex" xmlns:mc="http://schemas.openxmlformats.org/markup-compatibility/2006" xmlns:aink="http://schemas.microsoft.com/office/drawing/2016/ink" xmlns:am3d="http://schemas.microsoft.com/office/drawing/2017/model3d" xmlns:o="urn:schemas-microsoft-com:office:office" xmlns:oel="http://schemas.microsoft.com/office/2019/extlst" xmlns:r="http://schemas.openxmlformats.org/officeDocument/2006/relationships" xmlns:m="http://schemas.openxmlformats.org/officeDocument/2006/math" xmlns:v="urn:schemas-microsoft-com:vml" xmlns:wp14="http://schemas.microsoft.com/office/word/2010/wordprocessingDrawing" xmlns:wp="http://schemas.openxmlformats.org/drawingml/2006/wordprocessingDrawing" xmlns:w10="urn:schemas-microsoft-com:office:word" xmlns:w="http://schemas.openxmlformats.org/wordprocessingml/2006/main" xmlns:w14="http://schemas.microsoft.com/office/word/2010/wordml" xmlns:w15="http://schemas.microsoft.com/office/word/2012/wordml" xmlns:w16cex="http://schemas.microsoft.com/office/word/2018/wordml/cex" xmlns:w16cid="http://schemas.microsoft.com/office/word/2016/wordml/cid" xmlns:w16="http://schemas.microsoft.com/office/word/2018/wordml" xmlns:w16sdtdh="http://schemas.microsoft.com/office/word/2020/wordml/sdtdatahash" xmlns:w16se="http://schemas.microsoft.com/office/word/2015/wordml/symex" xmlns:wpg="http://schemas.microsoft.com/office/word/2010/wordprocessingGroup" xmlns:wpi="http://schemas.microsoft.com/office/word/2010/wordprocessingInk" xmlns:wne="http://schemas.microsoft.com/office/word/2006/wordml" xmlns:wps="http://schemas.microsoft.com/office/word/2010/wordprocessingShape" mc:Ignorable="w14 w15 w16se w16cid w16 w16cex w16sdtdh wp14">
+<w:ftr xmlns:wpc="http://schemas.microsoft.com/office/word/2010/wordprocessingCanvas" xmlns:cx="http://schemas.microsoft.com/office/drawing/2014/chartex" xmlns:cx1="http://schemas.microsoft.com/office/drawing/2015/9/8/chartex" xmlns:cx2="http://schemas.microsoft.com/office/drawing/2015/10/21/chartex" xmlns:cx3="http://schemas.microsoft.com/office/drawing/2016/5/9/chartex" xmlns:cx4="http://schemas.microsoft.com/office/drawing/2016/5/10/chartex" xmlns:cx5="http://schemas.microsoft.com/office/drawing/2016/5/11/chartex" xmlns:cx6="http://schemas.microsoft.com/office/drawing/2016/5/12/chartex" xmlns:cx7="http://schemas.microsoft.com/office/drawing/2016/5/13/chartex" xmlns:cx8="http://schemas.microsoft.com/office/drawing/2016/5/14/chartex" xmlns:mc="http://schemas.openxmlformats.org/markup-compatibility/2006" xmlns:aink="http://schemas.microsoft.com/office/drawing/2016/ink" xmlns:am3d="http://schemas.microsoft.com/office/drawing/2017/model3d" xmlns:o="urn:schemas-microsoft-com:office:office" xmlns:oel="http://schemas.microsoft.com/office/2019/extlst" xmlns:r="http://schemas.openxmlformats.org/officeDocument/2006/relationships" xmlns:m="http://schemas.openxmlformats.org/officeDocument/2006/math" xmlns:v="urn:schemas-microsoft-com:vml" xmlns:wp14="http://schemas.microsoft.com/office/word/2010/wordprocessingDrawing" xmlns:wp="http://schemas.openxmlformats.org/drawingml/2006/wordprocessingDrawing" xmlns:w10="urn:schemas-microsoft-com:office:word" xmlns:w="http://schemas.openxmlformats.org/wordprocessingml/2006/main" xmlns:w14="http://schemas.microsoft.com/office/word/2010/wordml" xmlns:w15="http://schemas.microsoft.com/office/word/2012/wordml" xmlns:w16cex="http://schemas.microsoft.com/office/word/2018/wordml/cex" xmlns:w16cid="http://schemas.microsoft.com/office/word/2016/wordml/cid" xmlns:w16="http://schemas.microsoft.com/office/word/2018/wordml" xmlns:w16du="http://schemas.microsoft.com/office/word/2023/wordml/word16du" xmlns:w16sdtdh="http://schemas.microsoft.com/office/word/2020/wordml/sdtdatahash" xmlns:w16sdtfl="http://schemas.microsoft.com/office/word/2024/wordml/sdtformatlock" xmlns:w16se="http://schemas.microsoft.com/office/word/2015/wordml/symex" xmlns:wpg="http://schemas.microsoft.com/office/word/2010/wordprocessingGroup" xmlns:wpi="http://schemas.microsoft.com/office/word/2010/wordprocessingInk" xmlns:wne="http://schemas.microsoft.com/office/word/2006/wordml" xmlns:wps="http://schemas.microsoft.com/office/word/2010/wordprocessingShape" mc:Ignorable="w14 w15 w16se w16cid w16 w16cex w16sdtdh w16sdtfl w16du wp14">
   <w:p>
     <w:pPr>
       <w:pStyle w:val="Piedepgina"/>
@@ -4300,7 +4309,7 @@
 </file>
 
 <file path=word/footer2.xml><?xml version="1.0" encoding="utf-8"?>
-<w:ftr xmlns:wpc="http://schemas.microsoft.com/office/word/2010/wordprocessingCanvas" xmlns:cx="http://schemas.microsoft.com/office/drawing/2014/chartex" xmlns:cx1="http://schemas.microsoft.com/office/drawing/2015/9/8/chartex" xmlns:cx2="http://schemas.microsoft.com/office/drawing/2015/10/21/chartex" xmlns:cx3="http://schemas.microsoft.com/office/drawing/2016/5/9/chartex" xmlns:cx4="http://schemas.microsoft.com/office/drawing/2016/5/10/chartex" xmlns:cx5="http://schemas.microsoft.com/office/drawing/2016/5/11/chartex" xmlns:cx6="http://schemas.microsoft.com/office/drawing/2016/5/12/chartex" xmlns:cx7="http://schemas.microsoft.com/office/drawing/2016/5/13/chartex" xmlns:cx8="http://schemas.microsoft.com/office/drawing/2016/5/14/chartex" xmlns:mc="http://schemas.openxmlformats.org/markup-compatibility/2006" xmlns:aink="http://schemas.microsoft.com/office/drawing/2016/ink" xmlns:am3d="http://schemas.microsoft.com/office/drawing/2017/model3d" xmlns:o="urn:schemas-microsoft-com:office:office" xmlns:oel="http://schemas.microsoft.com/office/2019/extlst" xmlns:r="http://schemas.openxmlformats.org/officeDocument/2006/relationships" xmlns:m="http://schemas.openxmlformats.org/officeDocument/2006/math" xmlns:v="urn:schemas-microsoft-com:vml" xmlns:wp14="http://schemas.microsoft.com/office/word/2010/wordprocessingDrawing" xmlns:wp="http://schemas.openxmlformats.org/drawingml/2006/wordprocessingDrawing" xmlns:w10="urn:schemas-microsoft-com:office:word" xmlns:w="http://schemas.openxmlformats.org/wordprocessingml/2006/main" xmlns:w14="http://schemas.microsoft.com/office/word/2010/wordml" xmlns:w15="http://schemas.microsoft.com/office/word/2012/wordml" xmlns:w16cex="http://schemas.microsoft.com/office/word/2018/wordml/cex" xmlns:w16cid="http://schemas.microsoft.com/office/word/2016/wordml/cid" xmlns:w16="http://schemas.microsoft.com/office/word/2018/wordml" xmlns:w16sdtdh="http://schemas.microsoft.com/office/word/2020/wordml/sdtdatahash" xmlns:w16se="http://schemas.microsoft.com/office/word/2015/wordml/symex" xmlns:wpg="http://schemas.microsoft.com/office/word/2010/wordprocessingGroup" xmlns:wpi="http://schemas.microsoft.com/office/word/2010/wordprocessingInk" xmlns:wne="http://schemas.microsoft.com/office/word/2006/wordml" xmlns:wps="http://schemas.microsoft.com/office/word/2010/wordprocessingShape" mc:Ignorable="w14 w15 w16se w16cid w16 w16cex w16sdtdh wp14">
+<w:ftr xmlns:wpc="http://schemas.microsoft.com/office/word/2010/wordprocessingCanvas" xmlns:cx="http://schemas.microsoft.com/office/drawing/2014/chartex" xmlns:cx1="http://schemas.microsoft.com/office/drawing/2015/9/8/chartex" xmlns:cx2="http://schemas.microsoft.com/office/drawing/2015/10/21/chartex" xmlns:cx3="http://schemas.microsoft.com/office/drawing/2016/5/9/chartex" xmlns:cx4="http://schemas.microsoft.com/office/drawing/2016/5/10/chartex" xmlns:cx5="http://schemas.microsoft.com/office/drawing/2016/5/11/chartex" xmlns:cx6="http://schemas.microsoft.com/office/drawing/2016/5/12/chartex" xmlns:cx7="http://schemas.microsoft.com/office/drawing/2016/5/13/chartex" xmlns:cx8="http://schemas.microsoft.com/office/drawing/2016/5/14/chartex" xmlns:mc="http://schemas.openxmlformats.org/markup-compatibility/2006" xmlns:aink="http://schemas.microsoft.com/office/drawing/2016/ink" xmlns:am3d="http://schemas.microsoft.com/office/drawing/2017/model3d" xmlns:o="urn:schemas-microsoft-com:office:office" xmlns:oel="http://schemas.microsoft.com/office/2019/extlst" xmlns:r="http://schemas.openxmlformats.org/officeDocument/2006/relationships" xmlns:m="http://schemas.openxmlformats.org/officeDocument/2006/math" xmlns:v="urn:schemas-microsoft-com:vml" xmlns:wp14="http://schemas.microsoft.com/office/word/2010/wordprocessingDrawing" xmlns:wp="http://schemas.openxmlformats.org/drawingml/2006/wordprocessingDrawing" xmlns:w10="urn:schemas-microsoft-com:office:word" xmlns:w="http://schemas.openxmlformats.org/wordprocessingml/2006/main" xmlns:w14="http://schemas.microsoft.com/office/word/2010/wordml" xmlns:w15="http://schemas.microsoft.com/office/word/2012/wordml" xmlns:w16cex="http://schemas.microsoft.com/office/word/2018/wordml/cex" xmlns:w16cid="http://schemas.microsoft.com/office/word/2016/wordml/cid" xmlns:w16="http://schemas.microsoft.com/office/word/2018/wordml" xmlns:w16du="http://schemas.microsoft.com/office/word/2023/wordml/word16du" xmlns:w16sdtdh="http://schemas.microsoft.com/office/word/2020/wordml/sdtdatahash" xmlns:w16sdtfl="http://schemas.microsoft.com/office/word/2024/wordml/sdtformatlock" xmlns:w16se="http://schemas.microsoft.com/office/word/2015/wordml/symex" xmlns:wpg="http://schemas.microsoft.com/office/word/2010/wordprocessingGroup" xmlns:wpi="http://schemas.microsoft.com/office/word/2010/wordprocessingInk" xmlns:wne="http://schemas.microsoft.com/office/word/2006/wordml" xmlns:wps="http://schemas.microsoft.com/office/word/2010/wordprocessingShape" mc:Ignorable="w14 w15 w16se w16cid w16 w16cex w16sdtdh w16sdtfl w16du wp14">
   <w:sdt>
     <w:sdtPr>
       <w:id w:val="-1904276369"/>
@@ -4309,7 +4318,6 @@
         <w:docPartUnique/>
       </w:docPartObj>
     </w:sdtPr>
-    <w:sdtEndPr/>
     <w:sdtContent>
       <w:p>
         <w:pPr>
@@ -4588,7 +4596,7 @@
 </file>
 
 <file path=word/footer3.xml><?xml version="1.0" encoding="utf-8"?>
-<w:ftr xmlns:wpc="http://schemas.microsoft.com/office/word/2010/wordprocessingCanvas" xmlns:cx="http://schemas.microsoft.com/office/drawing/2014/chartex" xmlns:cx1="http://schemas.microsoft.com/office/drawing/2015/9/8/chartex" xmlns:cx2="http://schemas.microsoft.com/office/drawing/2015/10/21/chartex" xmlns:cx3="http://schemas.microsoft.com/office/drawing/2016/5/9/chartex" xmlns:cx4="http://schemas.microsoft.com/office/drawing/2016/5/10/chartex" xmlns:cx5="http://schemas.microsoft.com/office/drawing/2016/5/11/chartex" xmlns:cx6="http://schemas.microsoft.com/office/drawing/2016/5/12/chartex" xmlns:cx7="http://schemas.microsoft.com/office/drawing/2016/5/13/chartex" xmlns:cx8="http://schemas.microsoft.com/office/drawing/2016/5/14/chartex" xmlns:mc="http://schemas.openxmlformats.org/markup-compatibility/2006" xmlns:aink="http://schemas.microsoft.com/office/drawing/2016/ink" xmlns:am3d="http://schemas.microsoft.com/office/drawing/2017/model3d" xmlns:o="urn:schemas-microsoft-com:office:office" xmlns:oel="http://schemas.microsoft.com/office/2019/extlst" xmlns:r="http://schemas.openxmlformats.org/officeDocument/2006/relationships" xmlns:m="http://schemas.openxmlformats.org/officeDocument/2006/math" xmlns:v="urn:schemas-microsoft-com:vml" xmlns:wp14="http://schemas.microsoft.com/office/word/2010/wordprocessingDrawing" xmlns:wp="http://schemas.openxmlformats.org/drawingml/2006/wordprocessingDrawing" xmlns:w10="urn:schemas-microsoft-com:office:word" xmlns:w="http://schemas.openxmlformats.org/wordprocessingml/2006/main" xmlns:w14="http://schemas.microsoft.com/office/word/2010/wordml" xmlns:w15="http://schemas.microsoft.com/office/word/2012/wordml" xmlns:w16cex="http://schemas.microsoft.com/office/word/2018/wordml/cex" xmlns:w16cid="http://schemas.microsoft.com/office/word/2016/wordml/cid" xmlns:w16="http://schemas.microsoft.com/office/word/2018/wordml" xmlns:w16sdtdh="http://schemas.microsoft.com/office/word/2020/wordml/sdtdatahash" xmlns:w16se="http://schemas.microsoft.com/office/word/2015/wordml/symex" xmlns:wpg="http://schemas.microsoft.com/office/word/2010/wordprocessingGroup" xmlns:wpi="http://schemas.microsoft.com/office/word/2010/wordprocessingInk" xmlns:wne="http://schemas.microsoft.com/office/word/2006/wordml" xmlns:wps="http://schemas.microsoft.com/office/word/2010/wordprocessingShape" mc:Ignorable="w14 w15 w16se w16cid w16 w16cex w16sdtdh wp14">
+<w:ftr xmlns:wpc="http://schemas.microsoft.com/office/word/2010/wordprocessingCanvas" xmlns:cx="http://schemas.microsoft.com/office/drawing/2014/chartex" xmlns:cx1="http://schemas.microsoft.com/office/drawing/2015/9/8/chartex" xmlns:cx2="http://schemas.microsoft.com/office/drawing/2015/10/21/chartex" xmlns:cx3="http://schemas.microsoft.com/office/drawing/2016/5/9/chartex" xmlns:cx4="http://schemas.microsoft.com/office/drawing/2016/5/10/chartex" xmlns:cx5="http://schemas.microsoft.com/office/drawing/2016/5/11/chartex" xmlns:cx6="http://schemas.microsoft.com/office/drawing/2016/5/12/chartex" xmlns:cx7="http://schemas.microsoft.com/office/drawing/2016/5/13/chartex" xmlns:cx8="http://schemas.microsoft.com/office/drawing/2016/5/14/chartex" xmlns:mc="http://schemas.openxmlformats.org/markup-compatibility/2006" xmlns:aink="http://schemas.microsoft.com/office/drawing/2016/ink" xmlns:am3d="http://schemas.microsoft.com/office/drawing/2017/model3d" xmlns:o="urn:schemas-microsoft-com:office:office" xmlns:oel="http://schemas.microsoft.com/office/2019/extlst" xmlns:r="http://schemas.openxmlformats.org/officeDocument/2006/relationships" xmlns:m="http://schemas.openxmlformats.org/officeDocument/2006/math" xmlns:v="urn:schemas-microsoft-com:vml" xmlns:wp14="http://schemas.microsoft.com/office/word/2010/wordprocessingDrawing" xmlns:wp="http://schemas.openxmlformats.org/drawingml/2006/wordprocessingDrawing" xmlns:w10="urn:schemas-microsoft-com:office:word" xmlns:w="http://schemas.openxmlformats.org/wordprocessingml/2006/main" xmlns:w14="http://schemas.microsoft.com/office/word/2010/wordml" xmlns:w15="http://schemas.microsoft.com/office/word/2012/wordml" xmlns:w16cex="http://schemas.microsoft.com/office/word/2018/wordml/cex" xmlns:w16cid="http://schemas.microsoft.com/office/word/2016/wordml/cid" xmlns:w16="http://schemas.microsoft.com/office/word/2018/wordml" xmlns:w16du="http://schemas.microsoft.com/office/word/2023/wordml/word16du" xmlns:w16sdtdh="http://schemas.microsoft.com/office/word/2020/wordml/sdtdatahash" xmlns:w16sdtfl="http://schemas.microsoft.com/office/word/2024/wordml/sdtformatlock" xmlns:w16se="http://schemas.microsoft.com/office/word/2015/wordml/symex" xmlns:wpg="http://schemas.microsoft.com/office/word/2010/wordprocessingGroup" xmlns:wpi="http://schemas.microsoft.com/office/word/2010/wordprocessingInk" xmlns:wne="http://schemas.microsoft.com/office/word/2006/wordml" xmlns:wps="http://schemas.microsoft.com/office/word/2010/wordprocessingShape" mc:Ignorable="w14 w15 w16se w16cid w16 w16cex w16sdtdh w16sdtfl w16du wp14">
   <w:p>
     <w:pPr>
       <w:pStyle w:val="Piedepgina"/>
@@ -4598,7 +4606,7 @@
 </file>
 
 <file path=word/footnotes.xml><?xml version="1.0" encoding="utf-8"?>
-<w:footnotes xmlns:wpc="http://schemas.microsoft.com/office/word/2010/wordprocessingCanvas" xmlns:cx="http://schemas.microsoft.com/office/drawing/2014/chartex" xmlns:cx1="http://schemas.microsoft.com/office/drawing/2015/9/8/chartex" xmlns:cx2="http://schemas.microsoft.com/office/drawing/2015/10/21/chartex" xmlns:cx3="http://schemas.microsoft.com/office/drawing/2016/5/9/chartex" xmlns:cx4="http://schemas.microsoft.com/office/drawing/2016/5/10/chartex" xmlns:cx5="http://schemas.microsoft.com/office/drawing/2016/5/11/chartex" xmlns:cx6="http://schemas.microsoft.com/office/drawing/2016/5/12/chartex" xmlns:cx7="http://schemas.microsoft.com/office/drawing/2016/5/13/chartex" xmlns:cx8="http://schemas.microsoft.com/office/drawing/2016/5/14/chartex" xmlns:mc="http://schemas.openxmlformats.org/markup-compatibility/2006" xmlns:aink="http://schemas.microsoft.com/office/drawing/2016/ink" xmlns:am3d="http://schemas.microsoft.com/office/drawing/2017/model3d" xmlns:o="urn:schemas-microsoft-com:office:office" xmlns:oel="http://schemas.microsoft.com/office/2019/extlst" xmlns:r="http://schemas.openxmlformats.org/officeDocument/2006/relationships" xmlns:m="http://schemas.openxmlformats.org/officeDocument/2006/math" xmlns:v="urn:schemas-microsoft-com:vml" xmlns:wp14="http://schemas.microsoft.com/office/word/2010/wordprocessingDrawing" xmlns:wp="http://schemas.openxmlformats.org/drawingml/2006/wordprocessingDrawing" xmlns:w10="urn:schemas-microsoft-com:office:word" xmlns:w="http://schemas.openxmlformats.org/wordprocessingml/2006/main" xmlns:w14="http://schemas.microsoft.com/office/word/2010/wordml" xmlns:w15="http://schemas.microsoft.com/office/word/2012/wordml" xmlns:w16cex="http://schemas.microsoft.com/office/word/2018/wordml/cex" xmlns:w16cid="http://schemas.microsoft.com/office/word/2016/wordml/cid" xmlns:w16="http://schemas.microsoft.com/office/word/2018/wordml" xmlns:w16sdtdh="http://schemas.microsoft.com/office/word/2020/wordml/sdtdatahash" xmlns:w16se="http://schemas.microsoft.com/office/word/2015/wordml/symex" xmlns:wpg="http://schemas.microsoft.com/office/word/2010/wordprocessingGroup" xmlns:wpi="http://schemas.microsoft.com/office/word/2010/wordprocessingInk" xmlns:wne="http://schemas.microsoft.com/office/word/2006/wordml" xmlns:wps="http://schemas.microsoft.com/office/word/2010/wordprocessingShape" mc:Ignorable="w14 w15 w16se w16cid w16 w16cex w16sdtdh wp14">
+<w:footnotes xmlns:wpc="http://schemas.microsoft.com/office/word/2010/wordprocessingCanvas" xmlns:cx="http://schemas.microsoft.com/office/drawing/2014/chartex" xmlns:cx1="http://schemas.microsoft.com/office/drawing/2015/9/8/chartex" xmlns:cx2="http://schemas.microsoft.com/office/drawing/2015/10/21/chartex" xmlns:cx3="http://schemas.microsoft.com/office/drawing/2016/5/9/chartex" xmlns:cx4="http://schemas.microsoft.com/office/drawing/2016/5/10/chartex" xmlns:cx5="http://schemas.microsoft.com/office/drawing/2016/5/11/chartex" xmlns:cx6="http://schemas.microsoft.com/office/drawing/2016/5/12/chartex" xmlns:cx7="http://schemas.microsoft.com/office/drawing/2016/5/13/chartex" xmlns:cx8="http://schemas.microsoft.com/office/drawing/2016/5/14/chartex" xmlns:mc="http://schemas.openxmlformats.org/markup-compatibility/2006" xmlns:aink="http://schemas.microsoft.com/office/drawing/2016/ink" xmlns:am3d="http://schemas.microsoft.com/office/drawing/2017/model3d" xmlns:o="urn:schemas-microsoft-com:office:office" xmlns:oel="http://schemas.microsoft.com/office/2019/extlst" xmlns:r="http://schemas.openxmlformats.org/officeDocument/2006/relationships" xmlns:m="http://schemas.openxmlformats.org/officeDocument/2006/math" xmlns:v="urn:schemas-microsoft-com:vml" xmlns:wp14="http://schemas.microsoft.com/office/word/2010/wordprocessingDrawing" xmlns:wp="http://schemas.openxmlformats.org/drawingml/2006/wordprocessingDrawing" xmlns:w10="urn:schemas-microsoft-com:office:word" xmlns:w="http://schemas.openxmlformats.org/wordprocessingml/2006/main" xmlns:w14="http://schemas.microsoft.com/office/word/2010/wordml" xmlns:w15="http://schemas.microsoft.com/office/word/2012/wordml" xmlns:w16cex="http://schemas.microsoft.com/office/word/2018/wordml/cex" xmlns:w16cid="http://schemas.microsoft.com/office/word/2016/wordml/cid" xmlns:w16="http://schemas.microsoft.com/office/word/2018/wordml" xmlns:w16du="http://schemas.microsoft.com/office/word/2023/wordml/word16du" xmlns:w16sdtdh="http://schemas.microsoft.com/office/word/2020/wordml/sdtdatahash" xmlns:w16sdtfl="http://schemas.microsoft.com/office/word/2024/wordml/sdtformatlock" xmlns:w16se="http://schemas.microsoft.com/office/word/2015/wordml/symex" xmlns:wpg="http://schemas.microsoft.com/office/word/2010/wordprocessingGroup" xmlns:wpi="http://schemas.microsoft.com/office/word/2010/wordprocessingInk" xmlns:wne="http://schemas.microsoft.com/office/word/2006/wordml" xmlns:wps="http://schemas.microsoft.com/office/word/2010/wordprocessingShape" mc:Ignorable="w14 w15 w16se w16cid w16 w16cex w16sdtdh w16sdtfl w16du wp14">
   <w:footnote w:type="separator" w:id="-1">
     <w:p>
       <w:pPr>
@@ -4623,7 +4631,7 @@
 </file>
 
 <file path=word/header1.xml><?xml version="1.0" encoding="utf-8"?>
-<w:hdr xmlns:wpc="http://schemas.microsoft.com/office/word/2010/wordprocessingCanvas" xmlns:cx="http://schemas.microsoft.com/office/drawing/2014/chartex" xmlns:cx1="http://schemas.microsoft.com/office/drawing/2015/9/8/chartex" xmlns:cx2="http://schemas.microsoft.com/office/drawing/2015/10/21/chartex" xmlns:cx3="http://schemas.microsoft.com/office/drawing/2016/5/9/chartex" xmlns:cx4="http://schemas.microsoft.com/office/drawing/2016/5/10/chartex" xmlns:cx5="http://schemas.microsoft.com/office/drawing/2016/5/11/chartex" xmlns:cx6="http://schemas.microsoft.com/office/drawing/2016/5/12/chartex" xmlns:cx7="http://schemas.microsoft.com/office/drawing/2016/5/13/chartex" xmlns:cx8="http://schemas.microsoft.com/office/drawing/2016/5/14/chartex" xmlns:mc="http://schemas.openxmlformats.org/markup-compatibility/2006" xmlns:aink="http://schemas.microsoft.com/office/drawing/2016/ink" xmlns:am3d="http://schemas.microsoft.com/office/drawing/2017/model3d" xmlns:o="urn:schemas-microsoft-com:office:office" xmlns:oel="http://schemas.microsoft.com/office/2019/extlst" xmlns:r="http://schemas.openxmlformats.org/officeDocument/2006/relationships" xmlns:m="http://schemas.openxmlformats.org/officeDocument/2006/math" xmlns:v="urn:schemas-microsoft-com:vml" xmlns:wp14="http://schemas.microsoft.com/office/word/2010/wordprocessingDrawing" xmlns:wp="http://schemas.openxmlformats.org/drawingml/2006/wordprocessingDrawing" xmlns:w10="urn:schemas-microsoft-com:office:word" xmlns:w="http://schemas.openxmlformats.org/wordprocessingml/2006/main" xmlns:w14="http://schemas.microsoft.com/office/word/2010/wordml" xmlns:w15="http://schemas.microsoft.com/office/word/2012/wordml" xmlns:w16cex="http://schemas.microsoft.com/office/word/2018/wordml/cex" xmlns:w16cid="http://schemas.microsoft.com/office/word/2016/wordml/cid" xmlns:w16="http://schemas.microsoft.com/office/word/2018/wordml" xmlns:w16sdtdh="http://schemas.microsoft.com/office/word/2020/wordml/sdtdatahash" xmlns:w16se="http://schemas.microsoft.com/office/word/2015/wordml/symex" xmlns:wpg="http://schemas.microsoft.com/office/word/2010/wordprocessingGroup" xmlns:wpi="http://schemas.microsoft.com/office/word/2010/wordprocessingInk" xmlns:wne="http://schemas.microsoft.com/office/word/2006/wordml" xmlns:wps="http://schemas.microsoft.com/office/word/2010/wordprocessingShape" mc:Ignorable="w14 w15 w16se w16cid w16 w16cex w16sdtdh wp14">
+<w:hdr xmlns:wpc="http://schemas.microsoft.com/office/word/2010/wordprocessingCanvas" xmlns:cx="http://schemas.microsoft.com/office/drawing/2014/chartex" xmlns:cx1="http://schemas.microsoft.com/office/drawing/2015/9/8/chartex" xmlns:cx2="http://schemas.microsoft.com/office/drawing/2015/10/21/chartex" xmlns:cx3="http://schemas.microsoft.com/office/drawing/2016/5/9/chartex" xmlns:cx4="http://schemas.microsoft.com/office/drawing/2016/5/10/chartex" xmlns:cx5="http://schemas.microsoft.com/office/drawing/2016/5/11/chartex" xmlns:cx6="http://schemas.microsoft.com/office/drawing/2016/5/12/chartex" xmlns:cx7="http://schemas.microsoft.com/office/drawing/2016/5/13/chartex" xmlns:cx8="http://schemas.microsoft.com/office/drawing/2016/5/14/chartex" xmlns:mc="http://schemas.openxmlformats.org/markup-compatibility/2006" xmlns:aink="http://schemas.microsoft.com/office/drawing/2016/ink" xmlns:am3d="http://schemas.microsoft.com/office/drawing/2017/model3d" xmlns:o="urn:schemas-microsoft-com:office:office" xmlns:oel="http://schemas.microsoft.com/office/2019/extlst" xmlns:r="http://schemas.openxmlformats.org/officeDocument/2006/relationships" xmlns:m="http://schemas.openxmlformats.org/officeDocument/2006/math" xmlns:v="urn:schemas-microsoft-com:vml" xmlns:wp14="http://schemas.microsoft.com/office/word/2010/wordprocessingDrawing" xmlns:wp="http://schemas.openxmlformats.org/drawingml/2006/wordprocessingDrawing" xmlns:w10="urn:schemas-microsoft-com:office:word" xmlns:w="http://schemas.openxmlformats.org/wordprocessingml/2006/main" xmlns:w14="http://schemas.microsoft.com/office/word/2010/wordml" xmlns:w15="http://schemas.microsoft.com/office/word/2012/wordml" xmlns:w16cex="http://schemas.microsoft.com/office/word/2018/wordml/cex" xmlns:w16cid="http://schemas.microsoft.com/office/word/2016/wordml/cid" xmlns:w16="http://schemas.microsoft.com/office/word/2018/wordml" xmlns:w16du="http://schemas.microsoft.com/office/word/2023/wordml/word16du" xmlns:w16sdtdh="http://schemas.microsoft.com/office/word/2020/wordml/sdtdatahash" xmlns:w16sdtfl="http://schemas.microsoft.com/office/word/2024/wordml/sdtformatlock" xmlns:w16se="http://schemas.microsoft.com/office/word/2015/wordml/symex" xmlns:wpg="http://schemas.microsoft.com/office/word/2010/wordprocessingGroup" xmlns:wpi="http://schemas.microsoft.com/office/word/2010/wordprocessingInk" xmlns:wne="http://schemas.microsoft.com/office/word/2006/wordml" xmlns:wps="http://schemas.microsoft.com/office/word/2010/wordprocessingShape" mc:Ignorable="w14 w15 w16se w16cid w16 w16cex w16sdtdh w16sdtfl w16du wp14">
   <w:p>
     <w:pPr>
       <w:pStyle w:val="Encabezado"/>
@@ -4633,7 +4641,7 @@
 </file>
 
 <file path=word/header2.xml><?xml version="1.0" encoding="utf-8"?>
-<w:hdr xmlns:wpc="http://schemas.microsoft.com/office/word/2010/wordprocessingCanvas" xmlns:cx="http://schemas.microsoft.com/office/drawing/2014/chartex" xmlns:cx1="http://schemas.microsoft.com/office/drawing/2015/9/8/chartex" xmlns:cx2="http://schemas.microsoft.com/office/drawing/2015/10/21/chartex" xmlns:cx3="http://schemas.microsoft.com/office/drawing/2016/5/9/chartex" xmlns:cx4="http://schemas.microsoft.com/office/drawing/2016/5/10/chartex" xmlns:cx5="http://schemas.microsoft.com/office/drawing/2016/5/11/chartex" xmlns:cx6="http://schemas.microsoft.com/office/drawing/2016/5/12/chartex" xmlns:cx7="http://schemas.microsoft.com/office/drawing/2016/5/13/chartex" xmlns:cx8="http://schemas.microsoft.com/office/drawing/2016/5/14/chartex" xmlns:mc="http://schemas.openxmlformats.org/markup-compatibility/2006" xmlns:aink="http://schemas.microsoft.com/office/drawing/2016/ink" xmlns:am3d="http://schemas.microsoft.com/office/drawing/2017/model3d" xmlns:o="urn:schemas-microsoft-com:office:office" xmlns:oel="http://schemas.microsoft.com/office/2019/extlst" xmlns:r="http://schemas.openxmlformats.org/officeDocument/2006/relationships" xmlns:m="http://schemas.openxmlformats.org/officeDocument/2006/math" xmlns:v="urn:schemas-microsoft-com:vml" xmlns:wp14="http://schemas.microsoft.com/office/word/2010/wordprocessingDrawing" xmlns:wp="http://schemas.openxmlformats.org/drawingml/2006/wordprocessingDrawing" xmlns:w10="urn:schemas-microsoft-com:office:word" xmlns:w="http://schemas.openxmlformats.org/wordprocessingml/2006/main" xmlns:w14="http://schemas.microsoft.com/office/word/2010/wordml" xmlns:w15="http://schemas.microsoft.com/office/word/2012/wordml" xmlns:w16cex="http://schemas.microsoft.com/office/word/2018/wordml/cex" xmlns:w16cid="http://schemas.microsoft.com/office/word/2016/wordml/cid" xmlns:w16="http://schemas.microsoft.com/office/word/2018/wordml" xmlns:w16sdtdh="http://schemas.microsoft.com/office/word/2020/wordml/sdtdatahash" xmlns:w16se="http://schemas.microsoft.com/office/word/2015/wordml/symex" xmlns:wpg="http://schemas.microsoft.com/office/word/2010/wordprocessingGroup" xmlns:wpi="http://schemas.microsoft.com/office/word/2010/wordprocessingInk" xmlns:wne="http://schemas.microsoft.com/office/word/2006/wordml" xmlns:wps="http://schemas.microsoft.com/office/word/2010/wordprocessingShape" mc:Ignorable="w14 w15 w16se w16cid w16 w16cex w16sdtdh wp14">
+<w:hdr xmlns:wpc="http://schemas.microsoft.com/office/word/2010/wordprocessingCanvas" xmlns:cx="http://schemas.microsoft.com/office/drawing/2014/chartex" xmlns:cx1="http://schemas.microsoft.com/office/drawing/2015/9/8/chartex" xmlns:cx2="http://schemas.microsoft.com/office/drawing/2015/10/21/chartex" xmlns:cx3="http://schemas.microsoft.com/office/drawing/2016/5/9/chartex" xmlns:cx4="http://schemas.microsoft.com/office/drawing/2016/5/10/chartex" xmlns:cx5="http://schemas.microsoft.com/office/drawing/2016/5/11/chartex" xmlns:cx6="http://schemas.microsoft.com/office/drawing/2016/5/12/chartex" xmlns:cx7="http://schemas.microsoft.com/office/drawing/2016/5/13/chartex" xmlns:cx8="http://schemas.microsoft.com/office/drawing/2016/5/14/chartex" xmlns:mc="http://schemas.openxmlformats.org/markup-compatibility/2006" xmlns:aink="http://schemas.microsoft.com/office/drawing/2016/ink" xmlns:am3d="http://schemas.microsoft.com/office/drawing/2017/model3d" xmlns:o="urn:schemas-microsoft-com:office:office" xmlns:oel="http://schemas.microsoft.com/office/2019/extlst" xmlns:r="http://schemas.openxmlformats.org/officeDocument/2006/relationships" xmlns:m="http://schemas.openxmlformats.org/officeDocument/2006/math" xmlns:v="urn:schemas-microsoft-com:vml" xmlns:wp14="http://schemas.microsoft.com/office/word/2010/wordprocessingDrawing" xmlns:wp="http://schemas.openxmlformats.org/drawingml/2006/wordprocessingDrawing" xmlns:w10="urn:schemas-microsoft-com:office:word" xmlns:w="http://schemas.openxmlformats.org/wordprocessingml/2006/main" xmlns:w14="http://schemas.microsoft.com/office/word/2010/wordml" xmlns:w15="http://schemas.microsoft.com/office/word/2012/wordml" xmlns:w16cex="http://schemas.microsoft.com/office/word/2018/wordml/cex" xmlns:w16cid="http://schemas.microsoft.com/office/word/2016/wordml/cid" xmlns:w16="http://schemas.microsoft.com/office/word/2018/wordml" xmlns:w16du="http://schemas.microsoft.com/office/word/2023/wordml/word16du" xmlns:w16sdtdh="http://schemas.microsoft.com/office/word/2020/wordml/sdtdatahash" xmlns:w16sdtfl="http://schemas.microsoft.com/office/word/2024/wordml/sdtformatlock" xmlns:w16se="http://schemas.microsoft.com/office/word/2015/wordml/symex" xmlns:wpg="http://schemas.microsoft.com/office/word/2010/wordprocessingGroup" xmlns:wpi="http://schemas.microsoft.com/office/word/2010/wordprocessingInk" xmlns:wne="http://schemas.microsoft.com/office/word/2006/wordml" xmlns:wps="http://schemas.microsoft.com/office/word/2010/wordprocessingShape" mc:Ignorable="w14 w15 w16se w16cid w16 w16cex w16sdtdh w16sdtfl w16du wp14">
   <w:tbl>
     <w:tblPr>
       <w:tblStyle w:val="Tablaconcuadrcula"/>
@@ -4794,7 +4802,7 @@
 </file>
 
 <file path=word/header3.xml><?xml version="1.0" encoding="utf-8"?>
-<w:hdr xmlns:wpc="http://schemas.microsoft.com/office/word/2010/wordprocessingCanvas" xmlns:cx="http://schemas.microsoft.com/office/drawing/2014/chartex" xmlns:cx1="http://schemas.microsoft.com/office/drawing/2015/9/8/chartex" xmlns:cx2="http://schemas.microsoft.com/office/drawing/2015/10/21/chartex" xmlns:cx3="http://schemas.microsoft.com/office/drawing/2016/5/9/chartex" xmlns:cx4="http://schemas.microsoft.com/office/drawing/2016/5/10/chartex" xmlns:cx5="http://schemas.microsoft.com/office/drawing/2016/5/11/chartex" xmlns:cx6="http://schemas.microsoft.com/office/drawing/2016/5/12/chartex" xmlns:cx7="http://schemas.microsoft.com/office/drawing/2016/5/13/chartex" xmlns:cx8="http://schemas.microsoft.com/office/drawing/2016/5/14/chartex" xmlns:mc="http://schemas.openxmlformats.org/markup-compatibility/2006" xmlns:aink="http://schemas.microsoft.com/office/drawing/2016/ink" xmlns:am3d="http://schemas.microsoft.com/office/drawing/2017/model3d" xmlns:o="urn:schemas-microsoft-com:office:office" xmlns:oel="http://schemas.microsoft.com/office/2019/extlst" xmlns:r="http://schemas.openxmlformats.org/officeDocument/2006/relationships" xmlns:m="http://schemas.openxmlformats.org/officeDocument/2006/math" xmlns:v="urn:schemas-microsoft-com:vml" xmlns:wp14="http://schemas.microsoft.com/office/word/2010/wordprocessingDrawing" xmlns:wp="http://schemas.openxmlformats.org/drawingml/2006/wordprocessingDrawing" xmlns:w10="urn:schemas-microsoft-com:office:word" xmlns:w="http://schemas.openxmlformats.org/wordprocessingml/2006/main" xmlns:w14="http://schemas.microsoft.com/office/word/2010/wordml" xmlns:w15="http://schemas.microsoft.com/office/word/2012/wordml" xmlns:w16cex="http://schemas.microsoft.com/office/word/2018/wordml/cex" xmlns:w16cid="http://schemas.microsoft.com/office/word/2016/wordml/cid" xmlns:w16="http://schemas.microsoft.com/office/word/2018/wordml" xmlns:w16sdtdh="http://schemas.microsoft.com/office/word/2020/wordml/sdtdatahash" xmlns:w16se="http://schemas.microsoft.com/office/word/2015/wordml/symex" xmlns:wpg="http://schemas.microsoft.com/office/word/2010/wordprocessingGroup" xmlns:wpi="http://schemas.microsoft.com/office/word/2010/wordprocessingInk" xmlns:wne="http://schemas.microsoft.com/office/word/2006/wordml" xmlns:wps="http://schemas.microsoft.com/office/word/2010/wordprocessingShape" mc:Ignorable="w14 w15 w16se w16cid w16 w16cex w16sdtdh wp14">
+<w:hdr xmlns:wpc="http://schemas.microsoft.com/office/word/2010/wordprocessingCanvas" xmlns:cx="http://schemas.microsoft.com/office/drawing/2014/chartex" xmlns:cx1="http://schemas.microsoft.com/office/drawing/2015/9/8/chartex" xmlns:cx2="http://schemas.microsoft.com/office/drawing/2015/10/21/chartex" xmlns:cx3="http://schemas.microsoft.com/office/drawing/2016/5/9/chartex" xmlns:cx4="http://schemas.microsoft.com/office/drawing/2016/5/10/chartex" xmlns:cx5="http://schemas.microsoft.com/office/drawing/2016/5/11/chartex" xmlns:cx6="http://schemas.microsoft.com/office/drawing/2016/5/12/chartex" xmlns:cx7="http://schemas.microsoft.com/office/drawing/2016/5/13/chartex" xmlns:cx8="http://schemas.microsoft.com/office/drawing/2016/5/14/chartex" xmlns:mc="http://schemas.openxmlformats.org/markup-compatibility/2006" xmlns:aink="http://schemas.microsoft.com/office/drawing/2016/ink" xmlns:am3d="http://schemas.microsoft.com/office/drawing/2017/model3d" xmlns:o="urn:schemas-microsoft-com:office:office" xmlns:oel="http://schemas.microsoft.com/office/2019/extlst" xmlns:r="http://schemas.openxmlformats.org/officeDocument/2006/relationships" xmlns:m="http://schemas.openxmlformats.org/officeDocument/2006/math" xmlns:v="urn:schemas-microsoft-com:vml" xmlns:wp14="http://schemas.microsoft.com/office/word/2010/wordprocessingDrawing" xmlns:wp="http://schemas.openxmlformats.org/drawingml/2006/wordprocessingDrawing" xmlns:w10="urn:schemas-microsoft-com:office:word" xmlns:w="http://schemas.openxmlformats.org/wordprocessingml/2006/main" xmlns:w14="http://schemas.microsoft.com/office/word/2010/wordml" xmlns:w15="http://schemas.microsoft.com/office/word/2012/wordml" xmlns:w16cex="http://schemas.microsoft.com/office/word/2018/wordml/cex" xmlns:w16cid="http://schemas.microsoft.com/office/word/2016/wordml/cid" xmlns:w16="http://schemas.microsoft.com/office/word/2018/wordml" xmlns:w16du="http://schemas.microsoft.com/office/word/2023/wordml/word16du" xmlns:w16sdtdh="http://schemas.microsoft.com/office/word/2020/wordml/sdtdatahash" xmlns:w16sdtfl="http://schemas.microsoft.com/office/word/2024/wordml/sdtformatlock" xmlns:w16se="http://schemas.microsoft.com/office/word/2015/wordml/symex" xmlns:wpg="http://schemas.microsoft.com/office/word/2010/wordprocessingGroup" xmlns:wpi="http://schemas.microsoft.com/office/word/2010/wordprocessingInk" xmlns:wne="http://schemas.microsoft.com/office/word/2006/wordml" xmlns:wps="http://schemas.microsoft.com/office/word/2010/wordprocessingShape" mc:Ignorable="w14 w15 w16se w16cid w16 w16cex w16sdtdh w16sdtfl w16du wp14">
   <w:tbl>
     <w:tblPr>
       <w:tblStyle w:val="Tablaconcuadrcula"/>
@@ -5085,7 +5093,7 @@
 </file>
 
 <file path=word/numbering.xml><?xml version="1.0" encoding="utf-8"?>
-<w:numbering xmlns:wpc="http://schemas.microsoft.com/office/word/2010/wordprocessingCanvas" xmlns:cx="http://schemas.microsoft.com/office/drawing/2014/chartex" xmlns:cx1="http://schemas.microsoft.com/office/drawing/2015/9/8/chartex" xmlns:cx2="http://schemas.microsoft.com/office/drawing/2015/10/21/chartex" xmlns:cx3="http://schemas.microsoft.com/office/drawing/2016/5/9/chartex" xmlns:cx4="http://schemas.microsoft.com/office/drawing/2016/5/10/chartex" xmlns:cx5="http://schemas.microsoft.com/office/drawing/2016/5/11/chartex" xmlns:cx6="http://schemas.microsoft.com/office/drawing/2016/5/12/chartex" xmlns:cx7="http://schemas.microsoft.com/office/drawing/2016/5/13/chartex" xmlns:cx8="http://schemas.microsoft.com/office/drawing/2016/5/14/chartex" xmlns:mc="http://schemas.openxmlformats.org/markup-compatibility/2006" xmlns:aink="http://schemas.microsoft.com/office/drawing/2016/ink" xmlns:am3d="http://schemas.microsoft.com/office/drawing/2017/model3d" xmlns:o="urn:schemas-microsoft-com:office:office" xmlns:oel="http://schemas.microsoft.com/office/2019/extlst" xmlns:r="http://schemas.openxmlformats.org/officeDocument/2006/relationships" xmlns:m="http://schemas.openxmlformats.org/officeDocument/2006/math" xmlns:v="urn:schemas-microsoft-com:vml" xmlns:wp14="http://schemas.microsoft.com/office/word/2010/wordprocessingDrawing" xmlns:wp="http://schemas.openxmlformats.org/drawingml/2006/wordprocessingDrawing" xmlns:w10="urn:schemas-microsoft-com:office:word" xmlns:w="http://schemas.openxmlformats.org/wordprocessingml/2006/main" xmlns:w14="http://schemas.microsoft.com/office/word/2010/wordml" xmlns:w15="http://schemas.microsoft.com/office/word/2012/wordml" xmlns:w16cex="http://schemas.microsoft.com/office/word/2018/wordml/cex" xmlns:w16cid="http://schemas.microsoft.com/office/word/2016/wordml/cid" xmlns:w16="http://schemas.microsoft.com/office/word/2018/wordml" xmlns:w16sdtdh="http://schemas.microsoft.com/office/word/2020/wordml/sdtdatahash" xmlns:w16se="http://schemas.microsoft.com/office/word/2015/wordml/symex" xmlns:wpg="http://schemas.microsoft.com/office/word/2010/wordprocessingGroup" xmlns:wpi="http://schemas.microsoft.com/office/word/2010/wordprocessingInk" xmlns:wne="http://schemas.microsoft.com/office/word/2006/wordml" xmlns:wps="http://schemas.microsoft.com/office/word/2010/wordprocessingShape" mc:Ignorable="w14 w15 w16se w16cid w16 w16cex w16sdtdh wp14">
+<w:numbering xmlns:wpc="http://schemas.microsoft.com/office/word/2010/wordprocessingCanvas" xmlns:cx="http://schemas.microsoft.com/office/drawing/2014/chartex" xmlns:cx1="http://schemas.microsoft.com/office/drawing/2015/9/8/chartex" xmlns:cx2="http://schemas.microsoft.com/office/drawing/2015/10/21/chartex" xmlns:cx3="http://schemas.microsoft.com/office/drawing/2016/5/9/chartex" xmlns:cx4="http://schemas.microsoft.com/office/drawing/2016/5/10/chartex" xmlns:cx5="http://schemas.microsoft.com/office/drawing/2016/5/11/chartex" xmlns:cx6="http://schemas.microsoft.com/office/drawing/2016/5/12/chartex" xmlns:cx7="http://schemas.microsoft.com/office/drawing/2016/5/13/chartex" xmlns:cx8="http://schemas.microsoft.com/office/drawing/2016/5/14/chartex" xmlns:mc="http://schemas.openxmlformats.org/markup-compatibility/2006" xmlns:aink="http://schemas.microsoft.com/office/drawing/2016/ink" xmlns:am3d="http://schemas.microsoft.com/office/drawing/2017/model3d" xmlns:o="urn:schemas-microsoft-com:office:office" xmlns:oel="http://schemas.microsoft.com/office/2019/extlst" xmlns:r="http://schemas.openxmlformats.org/officeDocument/2006/relationships" xmlns:m="http://schemas.openxmlformats.org/officeDocument/2006/math" xmlns:v="urn:schemas-microsoft-com:vml" xmlns:wp14="http://schemas.microsoft.com/office/word/2010/wordprocessingDrawing" xmlns:wp="http://schemas.openxmlformats.org/drawingml/2006/wordprocessingDrawing" xmlns:w10="urn:schemas-microsoft-com:office:word" xmlns:w="http://schemas.openxmlformats.org/wordprocessingml/2006/main" xmlns:w14="http://schemas.microsoft.com/office/word/2010/wordml" xmlns:w15="http://schemas.microsoft.com/office/word/2012/wordml" xmlns:w16cex="http://schemas.microsoft.com/office/word/2018/wordml/cex" xmlns:w16cid="http://schemas.microsoft.com/office/word/2016/wordml/cid" xmlns:w16="http://schemas.microsoft.com/office/word/2018/wordml" xmlns:w16du="http://schemas.microsoft.com/office/word/2023/wordml/word16du" xmlns:w16sdtdh="http://schemas.microsoft.com/office/word/2020/wordml/sdtdatahash" xmlns:w16sdtfl="http://schemas.microsoft.com/office/word/2024/wordml/sdtformatlock" xmlns:w16se="http://schemas.microsoft.com/office/word/2015/wordml/symex" xmlns:wpg="http://schemas.microsoft.com/office/word/2010/wordprocessingGroup" xmlns:wpi="http://schemas.microsoft.com/office/word/2010/wordprocessingInk" xmlns:wne="http://schemas.microsoft.com/office/word/2006/wordml" xmlns:wps="http://schemas.microsoft.com/office/word/2010/wordprocessingShape" mc:Ignorable="w14 w15 w16se w16cid w16 w16cex w16sdtdh w16sdtfl w16du wp14">
   <w:abstractNum w:abstractNumId="0" w15:restartNumberingAfterBreak="0">
     <w:nsid w:val="049156A1"/>
     <w:multiLevelType w:val="hybridMultilevel"/>
@@ -9899,7 +9907,7 @@
 </file>
 
 <file path=word/styles.xml><?xml version="1.0" encoding="utf-8"?>
-<w:styles xmlns:mc="http://schemas.openxmlformats.org/markup-compatibility/2006" xmlns:r="http://schemas.openxmlformats.org/officeDocument/2006/relationships" xmlns:w="http://schemas.openxmlformats.org/wordprocessingml/2006/main" xmlns:w14="http://schemas.microsoft.com/office/word/2010/wordml" xmlns:w15="http://schemas.microsoft.com/office/word/2012/wordml" xmlns:w16cex="http://schemas.microsoft.com/office/word/2018/wordml/cex" xmlns:w16cid="http://schemas.microsoft.com/office/word/2016/wordml/cid" xmlns:w16="http://schemas.microsoft.com/office/word/2018/wordml" xmlns:w16sdtdh="http://schemas.microsoft.com/office/word/2020/wordml/sdtdatahash" xmlns:w16se="http://schemas.microsoft.com/office/word/2015/wordml/symex" mc:Ignorable="w14 w15 w16se w16cid w16 w16cex w16sdtdh">
+<w:styles xmlns:mc="http://schemas.openxmlformats.org/markup-compatibility/2006" xmlns:r="http://schemas.openxmlformats.org/officeDocument/2006/relationships" xmlns:w="http://schemas.openxmlformats.org/wordprocessingml/2006/main" xmlns:w14="http://schemas.microsoft.com/office/word/2010/wordml" xmlns:w15="http://schemas.microsoft.com/office/word/2012/wordml" xmlns:w16cex="http://schemas.microsoft.com/office/word/2018/wordml/cex" xmlns:w16cid="http://schemas.microsoft.com/office/word/2016/wordml/cid" xmlns:w16="http://schemas.microsoft.com/office/word/2018/wordml" xmlns:w16du="http://schemas.microsoft.com/office/word/2023/wordml/word16du" xmlns:w16sdtdh="http://schemas.microsoft.com/office/word/2020/wordml/sdtdatahash" xmlns:w16sdtfl="http://schemas.microsoft.com/office/word/2024/wordml/sdtformatlock" xmlns:w16se="http://schemas.microsoft.com/office/word/2015/wordml/symex" mc:Ignorable="w14 w15 w16se w16cid w16 w16cex w16sdtdh w16sdtfl w16du">
   <w:docDefaults>
     <w:rPrDefault>
       <w:rPr>
@@ -11666,10 +11674,21 @@
 </file>
 
 <file path=customXml/item1.xml><?xml version="1.0" encoding="utf-8"?>
-<b:Sources xmlns:b="http://schemas.openxmlformats.org/officeDocument/2006/bibliography" xmlns="http://schemas.openxmlformats.org/officeDocument/2006/bibliography" SelectedStyle="\APASixthEditionOfficeOnline.xsl" StyleName="APA" Version="6"/>
+<?mso-contentType ?>
+<FormTemplates xmlns="http://schemas.microsoft.com/sharepoint/v3/contenttype/forms">
+  <Display>DocumentLibraryForm</Display>
+  <Edit>DocumentLibraryForm</Edit>
+  <New>DocumentLibraryForm</New>
+</FormTemplates>
 </file>
 
 <file path=customXml/item2.xml><?xml version="1.0" encoding="utf-8"?>
+<p:properties xmlns:p="http://schemas.microsoft.com/office/2006/metadata/properties" xmlns:xsi="http://www.w3.org/2001/XMLSchema-instance" xmlns:pc="http://schemas.microsoft.com/office/infopath/2007/PartnerControls">
+  <documentManagement/>
+</p:properties>
+</file>
+
+<file path=customXml/item3.xml><?xml version="1.0" encoding="utf-8"?>
 <ct:contentTypeSchema xmlns:ct="http://schemas.microsoft.com/office/2006/metadata/contentType" xmlns:ma="http://schemas.microsoft.com/office/2006/metadata/properties/metaAttributes" ct:_="" ma:_="" ma:contentTypeName="Documento" ma:contentTypeID="0x010100E96778489EE7714D8BD12CC105EB918B" ma:contentTypeVersion="2" ma:contentTypeDescription="Crear nuevo documento." ma:contentTypeScope="" ma:versionID="416c5c7ae9b5d54d83875cd3c65194e3">
   <xsd:schema xmlns:xsd="http://www.w3.org/2001/XMLSchema" xmlns:xs="http://www.w3.org/2001/XMLSchema" xmlns:p="http://schemas.microsoft.com/office/2006/metadata/properties" xmlns:ns2="126e8a1c-9ea9-435a-ac89-d06c80d62e30" targetNamespace="http://schemas.microsoft.com/office/2006/metadata/properties" ma:root="true" ma:fieldsID="70a237c842677bd850644f8595079f5e" ns2:_="">
     <xsd:import namespace="126e8a1c-9ea9-435a-ac89-d06c80d62e30"/>
@@ -11801,30 +11820,28 @@
 </ct:contentTypeSchema>
 </file>
 
-<file path=customXml/item3.xml><?xml version="1.0" encoding="utf-8"?>
-<p:properties xmlns:p="http://schemas.microsoft.com/office/2006/metadata/properties" xmlns:xsi="http://www.w3.org/2001/XMLSchema-instance" xmlns:pc="http://schemas.microsoft.com/office/infopath/2007/PartnerControls">
-  <documentManagement/>
-</p:properties>
-</file>
-
 <file path=customXml/item4.xml><?xml version="1.0" encoding="utf-8"?>
-<?mso-contentType ?>
-<FormTemplates xmlns="http://schemas.microsoft.com/sharepoint/v3/contenttype/forms">
-  <Display>DocumentLibraryForm</Display>
-  <Edit>DocumentLibraryForm</Edit>
-  <New>DocumentLibraryForm</New>
-</FormTemplates>
+<b:Sources xmlns:b="http://schemas.openxmlformats.org/officeDocument/2006/bibliography" xmlns="http://schemas.openxmlformats.org/officeDocument/2006/bibliography" SelectedStyle="\APASixthEditionOfficeOnline.xsl" StyleName="APA" Version="6"/>
 </file>
 
 <file path=customXml/itemProps1.xml><?xml version="1.0" encoding="utf-8"?>
-<ds:datastoreItem xmlns:ds="http://schemas.openxmlformats.org/officeDocument/2006/customXml" ds:itemID="{6E8A10B9-B765-4F0B-A47F-7CB788CD8F65}">
+<ds:datastoreItem xmlns:ds="http://schemas.openxmlformats.org/officeDocument/2006/customXml" ds:itemID="{DABAA964-10BA-4DBC-ABF2-CDEAC0FAF7AA}">
   <ds:schemaRefs>
-    <ds:schemaRef ds:uri="http://schemas.openxmlformats.org/officeDocument/2006/bibliography"/>
+    <ds:schemaRef ds:uri="http://schemas.microsoft.com/sharepoint/v3/contenttype/forms"/>
   </ds:schemaRefs>
 </ds:datastoreItem>
 </file>
 
 <file path=customXml/itemProps2.xml><?xml version="1.0" encoding="utf-8"?>
+<ds:datastoreItem xmlns:ds="http://schemas.openxmlformats.org/officeDocument/2006/customXml" ds:itemID="{5F1783E3-BA1C-4CA3-8E32-C9B378BBED03}">
+  <ds:schemaRefs>
+    <ds:schemaRef ds:uri="http://schemas.microsoft.com/office/2006/metadata/properties"/>
+    <ds:schemaRef ds:uri="http://schemas.microsoft.com/office/infopath/2007/PartnerControls"/>
+  </ds:schemaRefs>
+</ds:datastoreItem>
+</file>
+
+<file path=customXml/itemProps3.xml><?xml version="1.0" encoding="utf-8"?>
 <ds:datastoreItem xmlns:ds="http://schemas.openxmlformats.org/officeDocument/2006/customXml" ds:itemID="{767CD2D5-7A6C-47C3-9B54-C4225C74DD0B}">
   <ds:schemaRefs>
     <ds:schemaRef ds:uri="http://schemas.microsoft.com/office/2006/metadata/contentType"/>
@@ -11842,19 +11859,10 @@
 </ds:datastoreItem>
 </file>
 
-<file path=customXml/itemProps3.xml><?xml version="1.0" encoding="utf-8"?>
-<ds:datastoreItem xmlns:ds="http://schemas.openxmlformats.org/officeDocument/2006/customXml" ds:itemID="{5F1783E3-BA1C-4CA3-8E32-C9B378BBED03}">
+<file path=customXml/itemProps4.xml><?xml version="1.0" encoding="utf-8"?>
+<ds:datastoreItem xmlns:ds="http://schemas.openxmlformats.org/officeDocument/2006/customXml" ds:itemID="{6E8A10B9-B765-4F0B-A47F-7CB788CD8F65}">
   <ds:schemaRefs>
-    <ds:schemaRef ds:uri="http://schemas.microsoft.com/office/2006/metadata/properties"/>
-    <ds:schemaRef ds:uri="http://schemas.microsoft.com/office/infopath/2007/PartnerControls"/>
-  </ds:schemaRefs>
-</ds:datastoreItem>
-</file>
-
-<file path=customXml/itemProps4.xml><?xml version="1.0" encoding="utf-8"?>
-<ds:datastoreItem xmlns:ds="http://schemas.openxmlformats.org/officeDocument/2006/customXml" ds:itemID="{DABAA964-10BA-4DBC-ABF2-CDEAC0FAF7AA}">
-  <ds:schemaRefs>
-    <ds:schemaRef ds:uri="http://schemas.microsoft.com/sharepoint/v3/contenttype/forms"/>
+    <ds:schemaRef ds:uri="http://schemas.openxmlformats.org/officeDocument/2006/bibliography"/>
   </ds:schemaRefs>
 </ds:datastoreItem>
 </file>
</xml_diff>